<commit_message>
metropolis at las alamos
</commit_message>
<xml_diff>
--- a/mcmc/docs/notes.docx
+++ b/mcmc/docs/notes.docx
@@ -1239,7 +1239,1078 @@
         </w:r>
       </w:hyperlink>
     </w:p>
-    <w:p>
+    <w:p/>
+    <w:p>
+      <w:r>
+        <w:t>Following is Computational Physics: Problem Solving with Python</w:t>
+      </w:r>
+    </w:p>
+    <w:p>
+      <w:r>
+        <w:t xml:space="preserve">The Metropolis algorithm is implemented via a number of steps. We start with a fixed temperature and an initial spin configuration, and apply the algorithm until a thermal equilibrium is reached (equilibration). </w:t>
+      </w:r>
+      <w:proofErr w:type="spellStart"/>
+      <w:r>
+        <w:t>Contiued</w:t>
+      </w:r>
+      <w:proofErr w:type="spellEnd"/>
+      <w:r>
+        <w:t xml:space="preserve"> application of the algorithm generates the statistical fluctuations about </w:t>
+      </w:r>
+      <w:r>
+        <w:lastRenderedPageBreak/>
+        <w:t xml:space="preserve">equilibrium from which we deduce the thermodynamic quantities such as the magnetization </w:t>
+      </w:r>
+      <w:proofErr w:type="gramStart"/>
+      <w:r>
+        <w:rPr>
+          <w:i/>
+        </w:rPr>
+        <w:t>M(</w:t>
+      </w:r>
+      <w:proofErr w:type="gramEnd"/>
+      <w:r>
+        <w:rPr>
+          <w:i/>
+        </w:rPr>
+        <w:t>T)</w:t>
+      </w:r>
+      <w:r>
+        <w:rPr>
+          <w:i/>
+        </w:rPr>
+        <w:t>.</w:t>
+      </w:r>
+      <w:r>
+        <w:t xml:space="preserve"> Then the temperature is changed, and the whole process is repeated in order to deduce the </w:t>
+      </w:r>
+      <w:r>
+        <w:rPr>
+          <w:i/>
+        </w:rPr>
+        <w:t>T</w:t>
+      </w:r>
+      <w:r>
+        <w:t xml:space="preserve"> dependence of the thermos dynamic quantities. The accuracy </w:t>
+      </w:r>
+      <w:proofErr w:type="spellStart"/>
+      <w:proofErr w:type="gramStart"/>
+      <w:r>
+        <w:t>fo</w:t>
+      </w:r>
+      <w:proofErr w:type="spellEnd"/>
+      <w:proofErr w:type="gramEnd"/>
+      <w:r>
+        <w:t xml:space="preserve"> the deduced temperature dependencies provides convincing evidence of the validity of the algorithm. Because 2</w:t>
+      </w:r>
+      <w:r>
+        <w:rPr>
+          <w:i/>
+          <w:vertAlign w:val="superscript"/>
+        </w:rPr>
+        <w:t>N</w:t>
+      </w:r>
+      <w:r>
+        <w:t xml:space="preserve"> possible configurations of </w:t>
+      </w:r>
+      <w:r>
+        <w:rPr>
+          <w:i/>
+        </w:rPr>
+        <w:t>N</w:t>
+      </w:r>
+      <w:r>
+        <w:t xml:space="preserve"> particles can be a very large number, the amount of computer time needed can be very long. Typically, a small number of iterations ~ 10</w:t>
+      </w:r>
+      <w:r>
+        <w:rPr>
+          <w:i/>
+        </w:rPr>
+        <w:t>N</w:t>
+      </w:r>
+      <w:r>
+        <w:t xml:space="preserve"> is adequate for equilibration.</w:t>
+      </w:r>
+    </w:p>
+    <w:p>
+      <w:r>
+        <w:t xml:space="preserve">The explicit steps of the </w:t>
+      </w:r>
+      <w:proofErr w:type="spellStart"/>
+      <w:r>
+        <w:t>Metropoplis</w:t>
+      </w:r>
+      <w:proofErr w:type="spellEnd"/>
+      <w:r>
+        <w:t xml:space="preserve"> algorithm are:</w:t>
+      </w:r>
+    </w:p>
+    <w:p>
+      <w:pPr>
+        <w:pStyle w:val="ListParagraph"/>
+        <w:numPr>
+          <w:ilvl w:val="0"/>
+          <w:numId w:val="5"/>
+        </w:numPr>
+      </w:pPr>
+      <w:r>
+        <w:t xml:space="preserve">Start with an arbitrary spin configuration </w:t>
+      </w:r>
+      <w:proofErr w:type="spellStart"/>
+      <w:r>
+        <w:t>a</w:t>
+      </w:r>
+      <w:r>
+        <w:rPr>
+          <w:vertAlign w:val="subscript"/>
+        </w:rPr>
+        <w:t>k</w:t>
+      </w:r>
+      <w:proofErr w:type="spellEnd"/>
+      <w:r>
+        <w:t xml:space="preserve"> = {s</w:t>
+      </w:r>
+      <w:r>
+        <w:rPr>
+          <w:vertAlign w:val="subscript"/>
+        </w:rPr>
+        <w:t>1</w:t>
+      </w:r>
+      <w:r>
+        <w:t>, s</w:t>
+      </w:r>
+      <w:r>
+        <w:rPr>
+          <w:vertAlign w:val="subscript"/>
+        </w:rPr>
+        <w:t>2</w:t>
+      </w:r>
+      <w:r>
+        <w:t xml:space="preserve">, … </w:t>
+      </w:r>
+      <w:proofErr w:type="spellStart"/>
+      <w:r>
+        <w:t>s</w:t>
+      </w:r>
+      <w:r>
+        <w:rPr>
+          <w:vertAlign w:val="subscript"/>
+        </w:rPr>
+        <w:t>N</w:t>
+      </w:r>
+      <w:proofErr w:type="spellEnd"/>
+      <w:r>
+        <w:t>}</w:t>
+      </w:r>
+    </w:p>
+    <w:p>
+      <w:pPr>
+        <w:pStyle w:val="ListParagraph"/>
+        <w:numPr>
+          <w:ilvl w:val="0"/>
+          <w:numId w:val="5"/>
+        </w:numPr>
+      </w:pPr>
+      <w:r>
+        <w:t>Generate a trial configuration a</w:t>
+      </w:r>
+      <w:r>
+        <w:rPr>
+          <w:vertAlign w:val="subscript"/>
+        </w:rPr>
+        <w:t>k+1</w:t>
+      </w:r>
+      <w:r>
+        <w:t xml:space="preserve"> by</w:t>
+      </w:r>
+    </w:p>
+    <w:p>
+      <w:pPr>
+        <w:pStyle w:val="ListParagraph"/>
+        <w:numPr>
+          <w:ilvl w:val="1"/>
+          <w:numId w:val="5"/>
+        </w:numPr>
+      </w:pPr>
+      <w:r>
+        <w:t>Picking a particle I randomly and</w:t>
+      </w:r>
+    </w:p>
+    <w:p>
+      <w:pPr>
+        <w:pStyle w:val="ListParagraph"/>
+        <w:numPr>
+          <w:ilvl w:val="1"/>
+          <w:numId w:val="5"/>
+        </w:numPr>
+      </w:pPr>
+      <w:r>
+        <w:t>Flipping its spin</w:t>
+      </w:r>
+    </w:p>
+    <w:p>
+      <w:pPr>
+        <w:pStyle w:val="ListParagraph"/>
+        <w:numPr>
+          <w:ilvl w:val="0"/>
+          <w:numId w:val="5"/>
+        </w:numPr>
+      </w:pPr>
+      <w:r>
+        <w:t xml:space="preserve">Calculate the energy </w:t>
+      </w:r>
+      <w:proofErr w:type="spellStart"/>
+      <w:r>
+        <w:rPr>
+          <w:i/>
+        </w:rPr>
+        <w:t>E</w:t>
+      </w:r>
+      <w:r>
+        <w:rPr>
+          <w:i/>
+          <w:vertAlign w:val="subscript"/>
+        </w:rPr>
+        <w:t>a_tr</w:t>
+      </w:r>
+      <w:proofErr w:type="spellEnd"/>
+      <w:r>
+        <w:t xml:space="preserve"> of the trial configuration</w:t>
+      </w:r>
+    </w:p>
+    <w:p>
+      <w:pPr>
+        <w:pStyle w:val="ListParagraph"/>
+        <w:numPr>
+          <w:ilvl w:val="0"/>
+          <w:numId w:val="5"/>
+        </w:numPr>
+      </w:pPr>
+      <w:r>
+        <w:t xml:space="preserve">If </w:t>
+      </w:r>
+      <w:proofErr w:type="spellStart"/>
+      <w:r>
+        <w:rPr>
+          <w:i/>
+        </w:rPr>
+        <w:t>E</w:t>
+      </w:r>
+      <w:r>
+        <w:rPr>
+          <w:i/>
+          <w:vertAlign w:val="subscript"/>
+        </w:rPr>
+        <w:t>a_tr</w:t>
+      </w:r>
+      <w:proofErr w:type="spellEnd"/>
+      <w:r>
+        <w:rPr>
+          <w:i/>
+        </w:rPr>
+        <w:t xml:space="preserve"> &lt;= </w:t>
+      </w:r>
+      <w:proofErr w:type="spellStart"/>
+      <w:r>
+        <w:rPr>
+          <w:i/>
+        </w:rPr>
+        <w:t>E</w:t>
+      </w:r>
+      <w:r>
+        <w:rPr>
+          <w:i/>
+          <w:vertAlign w:val="subscript"/>
+        </w:rPr>
+        <w:t>a_k</w:t>
+      </w:r>
+      <w:proofErr w:type="spellEnd"/>
+      <w:r>
+        <w:t xml:space="preserve"> , accept the trial by setting a</w:t>
+      </w:r>
+      <w:r>
+        <w:rPr>
+          <w:vertAlign w:val="subscript"/>
+        </w:rPr>
+        <w:t>k+1</w:t>
+      </w:r>
+      <w:r>
+        <w:t>=</w:t>
+      </w:r>
+      <w:proofErr w:type="spellStart"/>
+      <w:r>
+        <w:t>a</w:t>
+      </w:r>
+      <w:r>
+        <w:rPr>
+          <w:vertAlign w:val="subscript"/>
+        </w:rPr>
+        <w:t>tr</w:t>
+      </w:r>
+      <w:proofErr w:type="spellEnd"/>
+    </w:p>
+    <w:p>
+      <w:pPr>
+        <w:pStyle w:val="ListParagraph"/>
+        <w:numPr>
+          <w:ilvl w:val="0"/>
+          <w:numId w:val="5"/>
+        </w:numPr>
+      </w:pPr>
+      <w:r>
+        <w:t xml:space="preserve">If </w:t>
+      </w:r>
+      <w:proofErr w:type="spellStart"/>
+      <w:r>
+        <w:rPr>
+          <w:i/>
+        </w:rPr>
+        <w:t>E</w:t>
+      </w:r>
+      <w:r>
+        <w:rPr>
+          <w:i/>
+          <w:vertAlign w:val="subscript"/>
+        </w:rPr>
+        <w:t>a_tr</w:t>
+      </w:r>
+      <w:proofErr w:type="spellEnd"/>
+      <w:r>
+        <w:rPr>
+          <w:i/>
+        </w:rPr>
+        <w:t xml:space="preserve"> &gt;</w:t>
+      </w:r>
+      <w:r>
+        <w:rPr>
+          <w:i/>
+        </w:rPr>
+        <w:t xml:space="preserve"> </w:t>
+      </w:r>
+      <w:proofErr w:type="spellStart"/>
+      <w:r>
+        <w:rPr>
+          <w:i/>
+        </w:rPr>
+        <w:t>E</w:t>
+      </w:r>
+      <w:r>
+        <w:rPr>
+          <w:i/>
+          <w:vertAlign w:val="subscript"/>
+        </w:rPr>
+        <w:t>a_k</w:t>
+      </w:r>
+      <w:proofErr w:type="spellEnd"/>
+      <w:r>
+        <w:t xml:space="preserve"> ,</w:t>
+      </w:r>
+      <w:r>
+        <w:t xml:space="preserve"> accept with relative probability </w:t>
+      </w:r>
+      <w:r>
+        <w:rPr>
+          <w:i/>
+        </w:rPr>
+        <w:t>R</w:t>
+      </w:r>
+      <w:r>
+        <w:t xml:space="preserve"> = </w:t>
+      </w:r>
+      <w:proofErr w:type="spellStart"/>
+      <w:r>
+        <w:t>exp</w:t>
+      </w:r>
+      <w:proofErr w:type="spellEnd"/>
+      <w:r>
+        <w:t>(-</w:t>
+      </w:r>
+      <w:proofErr w:type="spellStart"/>
+      <w:r>
+        <w:t>dE</w:t>
+      </w:r>
+      <w:proofErr w:type="spellEnd"/>
+      <w:r>
+        <w:t>/</w:t>
+      </w:r>
+      <w:proofErr w:type="spellStart"/>
+      <w:r>
+        <w:t>K</w:t>
+      </w:r>
+      <w:r>
+        <w:rPr>
+          <w:vertAlign w:val="subscript"/>
+        </w:rPr>
+        <w:t>b</w:t>
+      </w:r>
+      <w:r>
+        <w:t>T</w:t>
+      </w:r>
+      <w:proofErr w:type="spellEnd"/>
+      <w:r>
+        <w:t>)</w:t>
+      </w:r>
+    </w:p>
+    <w:p>
+      <w:pPr>
+        <w:pStyle w:val="ListParagraph"/>
+        <w:numPr>
+          <w:ilvl w:val="1"/>
+          <w:numId w:val="5"/>
+        </w:numPr>
+      </w:pPr>
+      <w:r>
+        <w:t xml:space="preserve">Choose a uniform random number 0 &lt;= </w:t>
+      </w:r>
+      <w:proofErr w:type="spellStart"/>
+      <w:r>
+        <w:rPr>
+          <w:i/>
+        </w:rPr>
+        <w:t>r</w:t>
+      </w:r>
+      <w:r>
+        <w:rPr>
+          <w:i/>
+          <w:vertAlign w:val="subscript"/>
+        </w:rPr>
+        <w:t>i</w:t>
+      </w:r>
+      <w:proofErr w:type="spellEnd"/>
+      <w:r>
+        <w:t xml:space="preserve"> &lt;= 1</w:t>
+      </w:r>
+    </w:p>
+    <w:p>
+      <w:pPr>
+        <w:pStyle w:val="ListParagraph"/>
+        <w:numPr>
+          <w:ilvl w:val="1"/>
+          <w:numId w:val="5"/>
+        </w:numPr>
+      </w:pPr>
+      <w:r>
+        <w:t>Set a</w:t>
+      </w:r>
+      <w:r>
+        <w:rPr>
+          <w:vertAlign w:val="subscript"/>
+        </w:rPr>
+        <w:t>k+1</w:t>
+      </w:r>
+    </w:p>
+    <w:p>
+      <w:pPr>
+        <w:pStyle w:val="ListParagraph"/>
+        <w:numPr>
+          <w:ilvl w:val="2"/>
+          <w:numId w:val="5"/>
+        </w:numPr>
+      </w:pPr>
+      <w:r>
+        <w:t>If R</w:t>
+      </w:r>
+      <w:r>
+        <w:rPr>
+          <w:i/>
+        </w:rPr>
+        <w:t xml:space="preserve"> &gt;= </w:t>
+      </w:r>
+      <w:proofErr w:type="spellStart"/>
+      <w:r>
+        <w:rPr>
+          <w:i/>
+        </w:rPr>
+        <w:t>r</w:t>
+      </w:r>
+      <w:r>
+        <w:rPr>
+          <w:i/>
+          <w:vertAlign w:val="subscript"/>
+        </w:rPr>
+        <w:t>j</w:t>
+      </w:r>
+      <w:proofErr w:type="spellEnd"/>
+      <w:r>
+        <w:t xml:space="preserve"> , set a</w:t>
+      </w:r>
+      <w:r>
+        <w:rPr>
+          <w:vertAlign w:val="subscript"/>
+        </w:rPr>
+        <w:t xml:space="preserve">k+1 </w:t>
+      </w:r>
+      <w:r>
+        <w:t xml:space="preserve">= </w:t>
+      </w:r>
+      <w:proofErr w:type="spellStart"/>
+      <w:r>
+        <w:t>a</w:t>
+      </w:r>
+      <w:r>
+        <w:rPr>
+          <w:vertAlign w:val="subscript"/>
+        </w:rPr>
+        <w:t>tr</w:t>
+      </w:r>
+      <w:proofErr w:type="spellEnd"/>
+      <w:r>
+        <w:t xml:space="preserve"> (accept)</w:t>
+      </w:r>
+    </w:p>
+    <w:p>
+      <w:pPr>
+        <w:pStyle w:val="ListParagraph"/>
+        <w:numPr>
+          <w:ilvl w:val="2"/>
+          <w:numId w:val="5"/>
+        </w:numPr>
+      </w:pPr>
+      <w:r>
+        <w:t>If R</w:t>
+      </w:r>
+      <w:r>
+        <w:rPr>
+          <w:i/>
+        </w:rPr>
+        <w:t xml:space="preserve"> &lt; </w:t>
+      </w:r>
+      <w:proofErr w:type="spellStart"/>
+      <w:r>
+        <w:rPr>
+          <w:i/>
+        </w:rPr>
+        <w:t>r</w:t>
+      </w:r>
+      <w:r>
+        <w:rPr>
+          <w:i/>
+          <w:vertAlign w:val="subscript"/>
+        </w:rPr>
+        <w:t>j</w:t>
+      </w:r>
+      <w:proofErr w:type="spellEnd"/>
+      <w:r>
+        <w:t xml:space="preserve"> , set </w:t>
+      </w:r>
+      <w:proofErr w:type="spellStart"/>
+      <w:r>
+        <w:t>a</w:t>
+      </w:r>
+      <w:r>
+        <w:rPr>
+          <w:vertAlign w:val="subscript"/>
+        </w:rPr>
+        <w:t>k</w:t>
+      </w:r>
+      <w:proofErr w:type="spellEnd"/>
+      <w:r>
+        <w:rPr>
+          <w:vertAlign w:val="subscript"/>
+        </w:rPr>
+        <w:t xml:space="preserve"> </w:t>
+      </w:r>
+      <w:r>
+        <w:t xml:space="preserve">= </w:t>
+      </w:r>
+      <w:proofErr w:type="spellStart"/>
+      <w:r>
+        <w:t>a</w:t>
+      </w:r>
+      <w:r>
+        <w:rPr>
+          <w:vertAlign w:val="subscript"/>
+        </w:rPr>
+        <w:t>tr</w:t>
+      </w:r>
+      <w:proofErr w:type="spellEnd"/>
+      <w:r>
+        <w:t xml:space="preserve"> (</w:t>
+      </w:r>
+      <w:r>
+        <w:t>reject</w:t>
+      </w:r>
+      <w:r>
+        <w:t>)</w:t>
+      </w:r>
+    </w:p>
+    <w:p>
+      <w:pPr>
+        <w:pStyle w:val="ListParagraph"/>
+        <w:ind w:left="2160"/>
+      </w:pPr>
+    </w:p>
+    <w:p>
+      <w:hyperlink r:id="rId9" w:history="1">
+        <w:r>
+          <w:rPr>
+            <w:rStyle w:val="Hyperlink"/>
+          </w:rPr>
+          <w:t>https://books.google.com/books?id=zismCgAAQBAJ&amp;pg=PA413&amp;lpg=PA413&amp;dq=metropolis+teller+particle+simulation+1952&amp;source=bl&amp;ots=WmTu8PFuH3&amp;sig=COQLSh9GYi5ZDKWHx1BrUGGEFdU&amp;hl=en&amp;sa=X&amp;ved=0ahUKEwiO-rTzl9LKAhXLLSYKHS6bAo8Q6AEIMDAC#v=onepage&amp;q=metropolis%20teller%20particle%20simulation%201952&amp;f=false</w:t>
+        </w:r>
+      </w:hyperlink>
+    </w:p>
+    <w:p/>
+    <w:p>
+      <w:pPr>
+        <w:autoSpaceDE w:val="0"/>
+        <w:autoSpaceDN w:val="0"/>
+        <w:adjustRightInd w:val="0"/>
+        <w:spacing w:after="0" w:line="240" w:lineRule="auto"/>
+        <w:rPr>
+          <w:rFonts w:ascii="Times New Roman" w:hAnsi="Times New Roman" w:cs="Times New Roman"/>
+          <w:i/>
+          <w:iCs/>
+          <w:sz w:val="35"/>
+          <w:szCs w:val="35"/>
+        </w:rPr>
+      </w:pPr>
+      <w:r>
+        <w:rPr>
+          <w:rFonts w:ascii="Times New Roman" w:hAnsi="Times New Roman" w:cs="Times New Roman"/>
+          <w:i/>
+          <w:iCs/>
+          <w:sz w:val="35"/>
+          <w:szCs w:val="35"/>
+        </w:rPr>
+        <w:t>Monte Carlo Metropolis</w:t>
+      </w:r>
+    </w:p>
+    <w:p>
+      <w:pPr>
+        <w:autoSpaceDE w:val="0"/>
+        <w:autoSpaceDN w:val="0"/>
+        <w:adjustRightInd w:val="0"/>
+        <w:spacing w:after="0" w:line="240" w:lineRule="auto"/>
+        <w:rPr>
+          <w:rFonts w:ascii="Times New Roman" w:hAnsi="Times New Roman" w:cs="Times New Roman"/>
+          <w:i/>
+          <w:iCs/>
+          <w:sz w:val="20"/>
+          <w:szCs w:val="20"/>
+        </w:rPr>
+      </w:pPr>
+      <w:r>
+        <w:rPr>
+          <w:rFonts w:ascii="Times New Roman" w:hAnsi="Times New Roman" w:cs="Times New Roman"/>
+          <w:i/>
+          <w:iCs/>
+          <w:sz w:val="20"/>
+          <w:szCs w:val="20"/>
+        </w:rPr>
+        <w:t>Nick, you’ll remember those halcyon days;</w:t>
+      </w:r>
+    </w:p>
+    <w:p>
+      <w:pPr>
+        <w:autoSpaceDE w:val="0"/>
+        <w:autoSpaceDN w:val="0"/>
+        <w:adjustRightInd w:val="0"/>
+        <w:spacing w:after="0" w:line="240" w:lineRule="auto"/>
+        <w:rPr>
+          <w:rFonts w:ascii="Times New Roman" w:hAnsi="Times New Roman" w:cs="Times New Roman"/>
+          <w:i/>
+          <w:iCs/>
+          <w:sz w:val="20"/>
+          <w:szCs w:val="20"/>
+        </w:rPr>
+      </w:pPr>
+      <w:r>
+        <w:rPr>
+          <w:rFonts w:ascii="Times New Roman" w:hAnsi="Times New Roman" w:cs="Times New Roman"/>
+          <w:i/>
+          <w:iCs/>
+          <w:sz w:val="20"/>
+          <w:szCs w:val="20"/>
+        </w:rPr>
+        <w:t>The Monte Carlo method was in its earliest phase.</w:t>
+      </w:r>
+    </w:p>
+    <w:p>
+      <w:pPr>
+        <w:autoSpaceDE w:val="0"/>
+        <w:autoSpaceDN w:val="0"/>
+        <w:adjustRightInd w:val="0"/>
+        <w:spacing w:after="0" w:line="240" w:lineRule="auto"/>
+        <w:rPr>
+          <w:rFonts w:ascii="Times New Roman" w:hAnsi="Times New Roman" w:cs="Times New Roman"/>
+          <w:i/>
+          <w:iCs/>
+          <w:sz w:val="20"/>
+          <w:szCs w:val="20"/>
+        </w:rPr>
+      </w:pPr>
+      <w:r>
+        <w:rPr>
+          <w:rFonts w:ascii="Times New Roman" w:hAnsi="Times New Roman" w:cs="Times New Roman"/>
+          <w:i/>
+          <w:iCs/>
+          <w:sz w:val="20"/>
+          <w:szCs w:val="20"/>
+        </w:rPr>
+        <w:t>You went to the ENIAC and got it to load</w:t>
+      </w:r>
+    </w:p>
+    <w:p>
+      <w:pPr>
+        <w:autoSpaceDE w:val="0"/>
+        <w:autoSpaceDN w:val="0"/>
+        <w:adjustRightInd w:val="0"/>
+        <w:spacing w:after="0" w:line="240" w:lineRule="auto"/>
+        <w:rPr>
+          <w:rFonts w:ascii="Times New Roman" w:hAnsi="Times New Roman" w:cs="Times New Roman"/>
+          <w:i/>
+          <w:iCs/>
+          <w:sz w:val="20"/>
+          <w:szCs w:val="20"/>
+        </w:rPr>
+      </w:pPr>
+      <w:r>
+        <w:rPr>
+          <w:rFonts w:ascii="Times New Roman" w:hAnsi="Times New Roman" w:cs="Times New Roman"/>
+          <w:i/>
+          <w:iCs/>
+          <w:sz w:val="20"/>
+          <w:szCs w:val="20"/>
+        </w:rPr>
+        <w:t>Problems you wanted in a stored-program mode.</w:t>
+      </w:r>
+    </w:p>
+    <w:p>
+      <w:pPr>
+        <w:autoSpaceDE w:val="0"/>
+        <w:autoSpaceDN w:val="0"/>
+        <w:adjustRightInd w:val="0"/>
+        <w:spacing w:after="0" w:line="240" w:lineRule="auto"/>
+        <w:rPr>
+          <w:rFonts w:ascii="Times New Roman" w:hAnsi="Times New Roman" w:cs="Times New Roman"/>
+          <w:i/>
+          <w:iCs/>
+          <w:sz w:val="20"/>
+          <w:szCs w:val="20"/>
+        </w:rPr>
+      </w:pPr>
+      <w:r>
+        <w:rPr>
+          <w:rFonts w:ascii="Times New Roman" w:hAnsi="Times New Roman" w:cs="Times New Roman"/>
+          <w:i/>
+          <w:iCs/>
+          <w:sz w:val="20"/>
+          <w:szCs w:val="20"/>
+        </w:rPr>
+        <w:t>The Monte Carlos you gave it opened a crack</w:t>
+      </w:r>
+    </w:p>
+    <w:p>
+      <w:pPr>
+        <w:autoSpaceDE w:val="0"/>
+        <w:autoSpaceDN w:val="0"/>
+        <w:adjustRightInd w:val="0"/>
+        <w:spacing w:after="0" w:line="240" w:lineRule="auto"/>
+        <w:rPr>
+          <w:rFonts w:ascii="Times New Roman" w:hAnsi="Times New Roman" w:cs="Times New Roman"/>
+          <w:i/>
+          <w:iCs/>
+          <w:sz w:val="20"/>
+          <w:szCs w:val="20"/>
+        </w:rPr>
+      </w:pPr>
+      <w:r>
+        <w:rPr>
+          <w:rFonts w:ascii="Times New Roman" w:hAnsi="Times New Roman" w:cs="Times New Roman"/>
+          <w:i/>
+          <w:iCs/>
+          <w:sz w:val="20"/>
+          <w:szCs w:val="20"/>
+        </w:rPr>
+        <w:t>That helped you decide to build MANIAC.</w:t>
+      </w:r>
+    </w:p>
+    <w:p>
+      <w:pPr>
+        <w:autoSpaceDE w:val="0"/>
+        <w:autoSpaceDN w:val="0"/>
+        <w:adjustRightInd w:val="0"/>
+        <w:spacing w:after="0" w:line="240" w:lineRule="auto"/>
+        <w:rPr>
+          <w:rFonts w:ascii="Times New Roman" w:hAnsi="Times New Roman" w:cs="Times New Roman"/>
+          <w:i/>
+          <w:iCs/>
+          <w:sz w:val="20"/>
+          <w:szCs w:val="20"/>
+        </w:rPr>
+      </w:pPr>
+      <w:r>
+        <w:rPr>
+          <w:rFonts w:ascii="Times New Roman" w:hAnsi="Times New Roman" w:cs="Times New Roman"/>
+          <w:i/>
+          <w:iCs/>
+          <w:sz w:val="20"/>
+          <w:szCs w:val="20"/>
+        </w:rPr>
+        <w:t>MANIAC came out as a marvelous toy,</w:t>
+      </w:r>
+    </w:p>
+    <w:p>
+      <w:pPr>
+        <w:autoSpaceDE w:val="0"/>
+        <w:autoSpaceDN w:val="0"/>
+        <w:adjustRightInd w:val="0"/>
+        <w:spacing w:after="0" w:line="240" w:lineRule="auto"/>
+        <w:rPr>
+          <w:rFonts w:ascii="Times New Roman" w:hAnsi="Times New Roman" w:cs="Times New Roman"/>
+          <w:i/>
+          <w:iCs/>
+          <w:sz w:val="20"/>
+          <w:szCs w:val="20"/>
+        </w:rPr>
+      </w:pPr>
+      <w:r>
+        <w:rPr>
+          <w:rFonts w:ascii="Times New Roman" w:hAnsi="Times New Roman" w:cs="Times New Roman"/>
+          <w:i/>
+          <w:iCs/>
+          <w:sz w:val="20"/>
+          <w:szCs w:val="20"/>
+        </w:rPr>
+        <w:t>A machine you could work with and really enjoy.</w:t>
+      </w:r>
+    </w:p>
+    <w:p>
+      <w:pPr>
+        <w:autoSpaceDE w:val="0"/>
+        <w:autoSpaceDN w:val="0"/>
+        <w:adjustRightInd w:val="0"/>
+        <w:spacing w:after="0" w:line="240" w:lineRule="auto"/>
+        <w:rPr>
+          <w:rFonts w:ascii="Times New Roman" w:hAnsi="Times New Roman" w:cs="Times New Roman"/>
+          <w:i/>
+          <w:iCs/>
+          <w:sz w:val="20"/>
+          <w:szCs w:val="20"/>
+        </w:rPr>
+      </w:pPr>
+      <w:r>
+        <w:rPr>
+          <w:rFonts w:ascii="Times New Roman" w:hAnsi="Times New Roman" w:cs="Times New Roman"/>
+          <w:i/>
+          <w:iCs/>
+          <w:sz w:val="20"/>
+          <w:szCs w:val="20"/>
+        </w:rPr>
+        <w:t>You called on your friends to, join in the fun,</w:t>
+      </w:r>
+    </w:p>
+    <w:p>
+      <w:pPr>
+        <w:autoSpaceDE w:val="0"/>
+        <w:autoSpaceDN w:val="0"/>
+        <w:adjustRightInd w:val="0"/>
+        <w:spacing w:after="0" w:line="240" w:lineRule="auto"/>
+        <w:rPr>
+          <w:rFonts w:ascii="Times New Roman" w:hAnsi="Times New Roman" w:cs="Times New Roman"/>
+          <w:i/>
+          <w:iCs/>
+          <w:sz w:val="20"/>
+          <w:szCs w:val="20"/>
+        </w:rPr>
+      </w:pPr>
+      <w:r>
+        <w:rPr>
+          <w:rFonts w:ascii="Times New Roman" w:hAnsi="Times New Roman" w:cs="Times New Roman"/>
+          <w:i/>
+          <w:iCs/>
+          <w:sz w:val="20"/>
+          <w:szCs w:val="20"/>
+        </w:rPr>
+        <w:t>And it wasn‘t too long before they‘d begun.</w:t>
+      </w:r>
+    </w:p>
+    <w:p>
+      <w:pPr>
+        <w:autoSpaceDE w:val="0"/>
+        <w:autoSpaceDN w:val="0"/>
+        <w:adjustRightInd w:val="0"/>
+        <w:spacing w:after="0" w:line="240" w:lineRule="auto"/>
+        <w:rPr>
+          <w:rFonts w:ascii="Times New Roman" w:hAnsi="Times New Roman" w:cs="Times New Roman"/>
+          <w:i/>
+          <w:iCs/>
+          <w:sz w:val="20"/>
+          <w:szCs w:val="20"/>
+        </w:rPr>
+      </w:pPr>
+      <w:r>
+        <w:rPr>
+          <w:rFonts w:ascii="Times New Roman" w:hAnsi="Times New Roman" w:cs="Times New Roman"/>
+          <w:i/>
+          <w:iCs/>
+          <w:sz w:val="20"/>
+          <w:szCs w:val="20"/>
+        </w:rPr>
+        <w:t xml:space="preserve">There was Teller, Gamow, </w:t>
+      </w:r>
+      <w:proofErr w:type="spellStart"/>
+      <w:proofErr w:type="gramStart"/>
+      <w:r>
+        <w:rPr>
+          <w:rFonts w:ascii="Times New Roman" w:hAnsi="Times New Roman" w:cs="Times New Roman"/>
+          <w:i/>
+          <w:iCs/>
+          <w:sz w:val="20"/>
+          <w:szCs w:val="20"/>
+        </w:rPr>
+        <w:t>Turkevich</w:t>
+      </w:r>
+      <w:proofErr w:type="spellEnd"/>
+      <w:proofErr w:type="gramEnd"/>
+      <w:r>
+        <w:rPr>
+          <w:rFonts w:ascii="Times New Roman" w:hAnsi="Times New Roman" w:cs="Times New Roman"/>
+          <w:i/>
+          <w:iCs/>
+          <w:sz w:val="20"/>
+          <w:szCs w:val="20"/>
+        </w:rPr>
+        <w:t xml:space="preserve"> too.</w:t>
+      </w:r>
+    </w:p>
+    <w:p>
+      <w:pPr>
+        <w:autoSpaceDE w:val="0"/>
+        <w:autoSpaceDN w:val="0"/>
+        <w:adjustRightInd w:val="0"/>
+        <w:spacing w:after="0" w:line="240" w:lineRule="auto"/>
+        <w:rPr>
+          <w:rFonts w:ascii="Times New Roman" w:hAnsi="Times New Roman" w:cs="Times New Roman"/>
+          <w:i/>
+          <w:iCs/>
+          <w:sz w:val="20"/>
+          <w:szCs w:val="20"/>
+        </w:rPr>
+      </w:pPr>
+      <w:r>
+        <w:rPr>
+          <w:rFonts w:ascii="Times New Roman" w:hAnsi="Times New Roman" w:cs="Times New Roman"/>
+          <w:i/>
+          <w:iCs/>
+          <w:sz w:val="20"/>
+          <w:szCs w:val="20"/>
+        </w:rPr>
+        <w:t>Of others not mentioned there were quite a few.</w:t>
+      </w:r>
+    </w:p>
+    <w:p>
+      <w:pPr>
+        <w:autoSpaceDE w:val="0"/>
+        <w:autoSpaceDN w:val="0"/>
+        <w:adjustRightInd w:val="0"/>
+        <w:spacing w:after="0" w:line="240" w:lineRule="auto"/>
+        <w:rPr>
+          <w:rFonts w:ascii="Times New Roman" w:hAnsi="Times New Roman" w:cs="Times New Roman"/>
+          <w:i/>
+          <w:iCs/>
+          <w:sz w:val="20"/>
+          <w:szCs w:val="20"/>
+        </w:rPr>
+      </w:pPr>
+      <w:r>
+        <w:rPr>
+          <w:rFonts w:ascii="Times New Roman" w:hAnsi="Times New Roman" w:cs="Times New Roman"/>
+          <w:i/>
+          <w:iCs/>
+          <w:sz w:val="20"/>
+          <w:szCs w:val="20"/>
+        </w:rPr>
+        <w:t>But these in particular knew that their goal</w:t>
+      </w:r>
+    </w:p>
+    <w:p>
+      <w:pPr>
+        <w:autoSpaceDE w:val="0"/>
+        <w:autoSpaceDN w:val="0"/>
+        <w:adjustRightInd w:val="0"/>
+        <w:spacing w:after="0" w:line="240" w:lineRule="auto"/>
+        <w:rPr>
+          <w:rFonts w:ascii="Times New Roman" w:hAnsi="Times New Roman" w:cs="Times New Roman"/>
+          <w:i/>
+          <w:iCs/>
+          <w:sz w:val="20"/>
+          <w:szCs w:val="20"/>
+        </w:rPr>
+      </w:pPr>
+      <w:r>
+        <w:rPr>
+          <w:rFonts w:ascii="Times New Roman" w:hAnsi="Times New Roman" w:cs="Times New Roman"/>
+          <w:i/>
+          <w:iCs/>
+          <w:sz w:val="20"/>
+          <w:szCs w:val="20"/>
+        </w:rPr>
+        <w:t>Was through Monte Carlo in the MANIAC's soul.</w:t>
+      </w:r>
+    </w:p>
+    <w:p>
+      <w:pPr>
+        <w:autoSpaceDE w:val="0"/>
+        <w:autoSpaceDN w:val="0"/>
+        <w:adjustRightInd w:val="0"/>
+        <w:spacing w:after="0" w:line="240" w:lineRule="auto"/>
+        <w:rPr>
+          <w:rFonts w:ascii="Times New Roman" w:hAnsi="Times New Roman" w:cs="Times New Roman"/>
+          <w:i/>
+          <w:iCs/>
+          <w:sz w:val="20"/>
+          <w:szCs w:val="20"/>
+        </w:rPr>
+      </w:pPr>
+      <w:r>
+        <w:rPr>
+          <w:rFonts w:ascii="Times New Roman" w:hAnsi="Times New Roman" w:cs="Times New Roman"/>
+          <w:i/>
+          <w:iCs/>
+          <w:sz w:val="20"/>
+          <w:szCs w:val="20"/>
+        </w:rPr>
+        <w:t>Those were seminal papers, seeds had been sown;</w:t>
+      </w:r>
+    </w:p>
+    <w:p>
+      <w:pPr>
+        <w:rPr>
+          <w:rFonts w:ascii="Times New Roman" w:hAnsi="Times New Roman" w:cs="Times New Roman"/>
+          <w:i/>
+          <w:iCs/>
+          <w:sz w:val="20"/>
+          <w:szCs w:val="20"/>
+        </w:rPr>
+      </w:pPr>
+      <w:r>
+        <w:rPr>
+          <w:rFonts w:ascii="Times New Roman" w:hAnsi="Times New Roman" w:cs="Times New Roman"/>
+          <w:i/>
+          <w:iCs/>
+          <w:sz w:val="20"/>
+          <w:szCs w:val="20"/>
+        </w:rPr>
+        <w:t>That how Monte Carlo came into its own</w:t>
+      </w:r>
+    </w:p>
+    <w:p>
+      <w:hyperlink r:id="rId10" w:history="1">
+        <w:r>
+          <w:rPr>
+            <w:rStyle w:val="Hyperlink"/>
+          </w:rPr>
+          <w:t>https://web.archive.org/web/20111019222657/http://library.lanl.gov/cgi-bin/getfile?00326886.pdf</w:t>
+        </w:r>
+      </w:hyperlink>
+    </w:p>
+    <w:p>
+      <w:r>
+        <w:lastRenderedPageBreak/>
+        <w:t>--anderson-1986</w:t>
+      </w:r>
       <w:bookmarkStart w:id="0" w:name="_GoBack"/>
       <w:bookmarkEnd w:id="0"/>
     </w:p>
@@ -1369,6 +2440,95 @@
     </w:lvl>
   </w:abstractNum>
   <w:abstractNum w:abstractNumId="1" w15:restartNumberingAfterBreak="0">
+    <w:nsid w:val="4D946138"/>
+    <w:multiLevelType w:val="hybridMultilevel"/>
+    <w:tmpl w:val="AAD67F10"/>
+    <w:lvl w:ilvl="0" w:tplc="0409000F">
+      <w:start w:val="1"/>
+      <w:numFmt w:val="decimal"/>
+      <w:lvlText w:val="%1."/>
+      <w:lvlJc w:val="left"/>
+      <w:pPr>
+        <w:ind w:left="720" w:hanging="360"/>
+      </w:pPr>
+      <w:rPr>
+        <w:rFonts w:hint="default"/>
+      </w:rPr>
+    </w:lvl>
+    <w:lvl w:ilvl="1" w:tplc="04090019">
+      <w:start w:val="1"/>
+      <w:numFmt w:val="lowerLetter"/>
+      <w:lvlText w:val="%2."/>
+      <w:lvlJc w:val="left"/>
+      <w:pPr>
+        <w:ind w:left="1440" w:hanging="360"/>
+      </w:pPr>
+    </w:lvl>
+    <w:lvl w:ilvl="2" w:tplc="0409001B">
+      <w:start w:val="1"/>
+      <w:numFmt w:val="lowerRoman"/>
+      <w:lvlText w:val="%3."/>
+      <w:lvlJc w:val="right"/>
+      <w:pPr>
+        <w:ind w:left="2160" w:hanging="180"/>
+      </w:pPr>
+    </w:lvl>
+    <w:lvl w:ilvl="3" w:tplc="0409000F" w:tentative="1">
+      <w:start w:val="1"/>
+      <w:numFmt w:val="decimal"/>
+      <w:lvlText w:val="%4."/>
+      <w:lvlJc w:val="left"/>
+      <w:pPr>
+        <w:ind w:left="2880" w:hanging="360"/>
+      </w:pPr>
+    </w:lvl>
+    <w:lvl w:ilvl="4" w:tplc="04090019" w:tentative="1">
+      <w:start w:val="1"/>
+      <w:numFmt w:val="lowerLetter"/>
+      <w:lvlText w:val="%5."/>
+      <w:lvlJc w:val="left"/>
+      <w:pPr>
+        <w:ind w:left="3600" w:hanging="360"/>
+      </w:pPr>
+    </w:lvl>
+    <w:lvl w:ilvl="5" w:tplc="0409001B" w:tentative="1">
+      <w:start w:val="1"/>
+      <w:numFmt w:val="lowerRoman"/>
+      <w:lvlText w:val="%6."/>
+      <w:lvlJc w:val="right"/>
+      <w:pPr>
+        <w:ind w:left="4320" w:hanging="180"/>
+      </w:pPr>
+    </w:lvl>
+    <w:lvl w:ilvl="6" w:tplc="0409000F" w:tentative="1">
+      <w:start w:val="1"/>
+      <w:numFmt w:val="decimal"/>
+      <w:lvlText w:val="%7."/>
+      <w:lvlJc w:val="left"/>
+      <w:pPr>
+        <w:ind w:left="5040" w:hanging="360"/>
+      </w:pPr>
+    </w:lvl>
+    <w:lvl w:ilvl="7" w:tplc="04090019" w:tentative="1">
+      <w:start w:val="1"/>
+      <w:numFmt w:val="lowerLetter"/>
+      <w:lvlText w:val="%8."/>
+      <w:lvlJc w:val="left"/>
+      <w:pPr>
+        <w:ind w:left="5760" w:hanging="360"/>
+      </w:pPr>
+    </w:lvl>
+    <w:lvl w:ilvl="8" w:tplc="0409001B" w:tentative="1">
+      <w:start w:val="1"/>
+      <w:numFmt w:val="lowerRoman"/>
+      <w:lvlText w:val="%9."/>
+      <w:lvlJc w:val="right"/>
+      <w:pPr>
+        <w:ind w:left="6480" w:hanging="180"/>
+      </w:pPr>
+    </w:lvl>
+  </w:abstractNum>
+  <w:abstractNum w:abstractNumId="2" w15:restartNumberingAfterBreak="0">
     <w:nsid w:val="4E1A0E08"/>
     <w:multiLevelType w:val="hybridMultilevel"/>
     <w:tmpl w:val="CA3E50EE"/>
@@ -1457,7 +2617,7 @@
       </w:pPr>
     </w:lvl>
   </w:abstractNum>
-  <w:abstractNum w:abstractNumId="2" w15:restartNumberingAfterBreak="0">
+  <w:abstractNum w:abstractNumId="3" w15:restartNumberingAfterBreak="0">
     <w:nsid w:val="50C02470"/>
     <w:multiLevelType w:val="hybridMultilevel"/>
     <w:tmpl w:val="5F3C10D0"/>
@@ -1571,14 +2731,109 @@
       </w:rPr>
     </w:lvl>
   </w:abstractNum>
+  <w:abstractNum w:abstractNumId="4" w15:restartNumberingAfterBreak="0">
+    <w:nsid w:val="7B56711F"/>
+    <w:multiLevelType w:val="hybridMultilevel"/>
+    <w:tmpl w:val="8C1EC986"/>
+    <w:lvl w:ilvl="0" w:tplc="A854438A">
+      <w:start w:val="1"/>
+      <w:numFmt w:val="decimal"/>
+      <w:lvlText w:val="%1&gt;"/>
+      <w:lvlJc w:val="left"/>
+      <w:pPr>
+        <w:ind w:left="720" w:hanging="360"/>
+      </w:pPr>
+      <w:rPr>
+        <w:rFonts w:hint="default"/>
+      </w:rPr>
+    </w:lvl>
+    <w:lvl w:ilvl="1" w:tplc="04090019" w:tentative="1">
+      <w:start w:val="1"/>
+      <w:numFmt w:val="lowerLetter"/>
+      <w:lvlText w:val="%2."/>
+      <w:lvlJc w:val="left"/>
+      <w:pPr>
+        <w:ind w:left="1440" w:hanging="360"/>
+      </w:pPr>
+    </w:lvl>
+    <w:lvl w:ilvl="2" w:tplc="0409001B" w:tentative="1">
+      <w:start w:val="1"/>
+      <w:numFmt w:val="lowerRoman"/>
+      <w:lvlText w:val="%3."/>
+      <w:lvlJc w:val="right"/>
+      <w:pPr>
+        <w:ind w:left="2160" w:hanging="180"/>
+      </w:pPr>
+    </w:lvl>
+    <w:lvl w:ilvl="3" w:tplc="0409000F" w:tentative="1">
+      <w:start w:val="1"/>
+      <w:numFmt w:val="decimal"/>
+      <w:lvlText w:val="%4."/>
+      <w:lvlJc w:val="left"/>
+      <w:pPr>
+        <w:ind w:left="2880" w:hanging="360"/>
+      </w:pPr>
+    </w:lvl>
+    <w:lvl w:ilvl="4" w:tplc="04090019" w:tentative="1">
+      <w:start w:val="1"/>
+      <w:numFmt w:val="lowerLetter"/>
+      <w:lvlText w:val="%5."/>
+      <w:lvlJc w:val="left"/>
+      <w:pPr>
+        <w:ind w:left="3600" w:hanging="360"/>
+      </w:pPr>
+    </w:lvl>
+    <w:lvl w:ilvl="5" w:tplc="0409001B" w:tentative="1">
+      <w:start w:val="1"/>
+      <w:numFmt w:val="lowerRoman"/>
+      <w:lvlText w:val="%6."/>
+      <w:lvlJc w:val="right"/>
+      <w:pPr>
+        <w:ind w:left="4320" w:hanging="180"/>
+      </w:pPr>
+    </w:lvl>
+    <w:lvl w:ilvl="6" w:tplc="0409000F" w:tentative="1">
+      <w:start w:val="1"/>
+      <w:numFmt w:val="decimal"/>
+      <w:lvlText w:val="%7."/>
+      <w:lvlJc w:val="left"/>
+      <w:pPr>
+        <w:ind w:left="5040" w:hanging="360"/>
+      </w:pPr>
+    </w:lvl>
+    <w:lvl w:ilvl="7" w:tplc="04090019" w:tentative="1">
+      <w:start w:val="1"/>
+      <w:numFmt w:val="lowerLetter"/>
+      <w:lvlText w:val="%8."/>
+      <w:lvlJc w:val="left"/>
+      <w:pPr>
+        <w:ind w:left="5760" w:hanging="360"/>
+      </w:pPr>
+    </w:lvl>
+    <w:lvl w:ilvl="8" w:tplc="0409001B" w:tentative="1">
+      <w:start w:val="1"/>
+      <w:numFmt w:val="lowerRoman"/>
+      <w:lvlText w:val="%9."/>
+      <w:lvlJc w:val="right"/>
+      <w:pPr>
+        <w:ind w:left="6480" w:hanging="180"/>
+      </w:pPr>
+    </w:lvl>
+  </w:abstractNum>
   <w:num w:numId="1">
-    <w:abstractNumId w:val="1"/>
+    <w:abstractNumId w:val="2"/>
   </w:num>
   <w:num w:numId="2">
-    <w:abstractNumId w:val="2"/>
+    <w:abstractNumId w:val="3"/>
   </w:num>
   <w:num w:numId="3">
     <w:abstractNumId w:val="0"/>
+  </w:num>
+  <w:num w:numId="4">
+    <w:abstractNumId w:val="4"/>
+  </w:num>
+  <w:num w:numId="5">
+    <w:abstractNumId w:val="1"/>
   </w:num>
 </w:numbering>
 </file>

</xml_diff>